<commit_message>
updated student2 d04 doc
</commit_message>
<xml_diff>
--- a/reports/Student #2/D04/D04 - Testing report - joscasvaz.docx
+++ b/reports/Student #2/D04/D04 - Testing report - joscasvaz.docx
@@ -21,7 +21,7 @@
           <wp:inline distB="114300" distT="114300" distL="114300" distR="114300">
             <wp:extent cx="2911313" cy="2529884"/>
             <wp:effectExtent b="0" l="0" r="0" t="0"/>
-            <wp:docPr id="4" name="image1.png"/>
+            <wp:docPr id="3" name="image1.png"/>
             <a:graphic>
               <a:graphicData uri="http://schemas.openxmlformats.org/drawingml/2006/picture">
                 <pic:pic>
@@ -9479,34 +9479,20 @@
       </w:pPr>
       <w:r>
         <w:rPr>
-          <w:rtl w:val="0"/>
-        </w:rPr>
-      </w:r>
-    </w:p>
-    <w:p>
-      <w:pPr>
-        <w:rPr>
           <w:rFonts w:ascii="Montserrat" w:cs="Montserrat" w:eastAsia="Montserrat" w:hAnsi="Montserrat"/>
           <w:sz w:val="24"/>
           <w:szCs w:val="24"/>
         </w:rPr>
-      </w:pPr>
-      <w:r>
-        <w:rPr>
-          <w:rFonts w:ascii="Montserrat" w:cs="Montserrat" w:eastAsia="Montserrat" w:hAnsi="Montserrat"/>
-          <w:sz w:val="24"/>
-          <w:szCs w:val="24"/>
-        </w:rPr>
         <w:drawing>
           <wp:inline distB="114300" distT="114300" distL="114300" distR="114300">
-            <wp:extent cx="8229600" cy="2832100"/>
+            <wp:extent cx="8229600" cy="3276600"/>
             <wp:effectExtent b="0" l="0" r="0" t="0"/>
-            <wp:docPr id="6" name="image6.png"/>
+            <wp:docPr id="2" name="image5.png"/>
             <a:graphic>
               <a:graphicData uri="http://schemas.openxmlformats.org/drawingml/2006/picture">
                 <pic:pic>
                   <pic:nvPicPr>
-                    <pic:cNvPr id="0" name="image6.png"/>
+                    <pic:cNvPr id="0" name="image5.png"/>
                     <pic:cNvPicPr preferRelativeResize="0"/>
                   </pic:nvPicPr>
                   <pic:blipFill>
@@ -9519,7 +9505,7 @@
                   <pic:spPr>
                     <a:xfrm>
                       <a:off x="0" y="0"/>
-                      <a:ext cx="8229600" cy="2832100"/>
+                      <a:ext cx="8229600" cy="3276600"/>
                     </a:xfrm>
                     <a:prstGeom prst="rect"/>
                     <a:ln/>
@@ -9656,9 +9642,8 @@
       <w:pPr>
         <w:rPr>
           <w:rFonts w:ascii="Montserrat" w:cs="Montserrat" w:eastAsia="Montserrat" w:hAnsi="Montserrat"/>
-          <w:b w:val="1"/>
-          <w:sz w:val="30"/>
-          <w:szCs w:val="30"/>
+          <w:sz w:val="24"/>
+          <w:szCs w:val="24"/>
         </w:rPr>
       </w:pPr>
       <w:r>
@@ -9670,11 +9655,6 @@
         </w:rPr>
         <w:t xml:space="preserve">A continuación la misma tabla tras haber incluido índices en las tablas de la base de datos:</w:t>
       </w:r>
-      <w:r>
-        <w:rPr>
-          <w:rtl w:val="0"/>
-        </w:rPr>
-      </w:r>
     </w:p>
     <w:p>
       <w:pPr>
@@ -9693,7 +9673,7 @@
         </w:rPr>
         <w:drawing>
           <wp:inline distB="114300" distT="114300" distL="114300" distR="114300">
-            <wp:extent cx="8229600" cy="3721100"/>
+            <wp:extent cx="8229600" cy="3492500"/>
             <wp:effectExtent b="0" l="0" r="0" t="0"/>
             <wp:docPr id="5" name="image4.png"/>
             <a:graphic>
@@ -9713,7 +9693,7 @@
                   <pic:spPr>
                     <a:xfrm>
                       <a:off x="0" y="0"/>
-                      <a:ext cx="8229600" cy="3721100"/>
+                      <a:ext cx="8229600" cy="3492500"/>
                     </a:xfrm>
                     <a:prstGeom prst="rect"/>
                     <a:ln/>
@@ -9739,9 +9719,6 @@
         </w:rPr>
       </w:pPr>
       <w:r>
-        <w:br w:type="page"/>
-      </w:r>
-      <w:r>
         <w:rPr>
           <w:rtl w:val="0"/>
         </w:rPr>
@@ -9762,7 +9739,7 @@
           <w:szCs w:val="24"/>
           <w:rtl w:val="0"/>
         </w:rPr>
-        <w:t xml:space="preserve">Vemos que los tiempos de peticiones entran en el intervalo de aceptación del cliente y se puede apreciar comparando una mejora en los tiempos. Veremos el contraste con confianza 95%:</w:t>
+        <w:t xml:space="preserve">Vemos que los tiempos de peticiones entran en el intervalo de aceptación del cliente y se puede apreciar comparando una mejora general en los tiempos. Veremos el contraste con confianza 95%:</w:t>
       </w:r>
     </w:p>
     <w:p>
@@ -9796,9 +9773,9 @@
         </w:rPr>
         <w:drawing>
           <wp:inline distB="114300" distT="114300" distL="114300" distR="114300">
-            <wp:extent cx="3584165" cy="2577501"/>
+            <wp:extent cx="3948113" cy="2070997"/>
             <wp:effectExtent b="0" l="0" r="0" t="0"/>
-            <wp:docPr id="3" name="image2.png"/>
+            <wp:docPr id="4" name="image2.png"/>
             <a:graphic>
               <a:graphicData uri="http://schemas.openxmlformats.org/drawingml/2006/picture">
                 <pic:pic>
@@ -9816,7 +9793,7 @@
                   <pic:spPr>
                     <a:xfrm>
                       <a:off x="0" y="0"/>
-                      <a:ext cx="3584165" cy="2577501"/>
+                      <a:ext cx="3948113" cy="2070997"/>
                     </a:xfrm>
                     <a:prstGeom prst="rect"/>
                     <a:ln/>
@@ -9858,7 +9835,7 @@
           <w:szCs w:val="24"/>
           <w:rtl w:val="0"/>
         </w:rPr>
-        <w:t xml:space="preserve">Como se puede observar de los datos sacados del documento el z-analysis muestra un valor 0.856962, superior al delta de 0,05 por lo que podemos concluir que el sistema no ha mejorado tras la implementación de índices en base de datos a pesar de haber intentado mejorar el rendimiento con distintas combinaciones de dichos índices.</w:t>
+        <w:t xml:space="preserve">Como se puede observar de los datos sacados del documento el z-analysis muestra un valor 0.26786, superior al delta de 0.05, por lo que podemos concluir que el sistema no ha mejorado tras la implementación de índices en base de datos pese a haber intentado mejorar el rendimiento con distintas combinaciones de dichos índices.</w:t>
       </w:r>
     </w:p>
     <w:p>
@@ -9890,7 +9867,7 @@
           <w:szCs w:val="24"/>
           <w:rtl w:val="0"/>
         </w:rPr>
-        <w:t xml:space="preserve">Finalmente veremos el z-analysis del mismo sistema, esta vez comparándose con los tiempos en otra máquina.</w:t>
+        <w:t xml:space="preserve">Finalmente, veremos el z-analysis del mismo sistema, esta vez comparándose con los tiempos en otra máquina.</w:t>
       </w:r>
     </w:p>
     <w:p>
@@ -9941,14 +9918,14 @@
         </w:rPr>
         <w:drawing>
           <wp:inline distB="114300" distT="114300" distL="114300" distR="114300">
-            <wp:extent cx="8229600" cy="4826000"/>
+            <wp:extent cx="7329488" cy="4300984"/>
             <wp:effectExtent b="0" l="0" r="0" t="0"/>
-            <wp:docPr id="1" name="image5.png"/>
+            <wp:docPr id="1" name="image6.png"/>
             <a:graphic>
               <a:graphicData uri="http://schemas.openxmlformats.org/drawingml/2006/picture">
                 <pic:pic>
                   <pic:nvPicPr>
-                    <pic:cNvPr id="0" name="image5.png"/>
+                    <pic:cNvPr id="0" name="image6.png"/>
                     <pic:cNvPicPr preferRelativeResize="0"/>
                   </pic:nvPicPr>
                   <pic:blipFill>
@@ -9961,7 +9938,7 @@
                   <pic:spPr>
                     <a:xfrm>
                       <a:off x="0" y="0"/>
-                      <a:ext cx="8229600" cy="4826000"/>
+                      <a:ext cx="7329488" cy="4300984"/>
                     </a:xfrm>
                     <a:prstGeom prst="rect"/>
                     <a:ln/>
@@ -10024,7 +10001,7 @@
           <w:szCs w:val="24"/>
           <w:rtl w:val="0"/>
         </w:rPr>
-        <w:t xml:space="preserve">A continuación veremos el contraste con confianza 95% entre las pruebas ejecutadas en nuestro equipo y el PC2 tras incluir los índices en la base de datos :</w:t>
+        <w:t xml:space="preserve">A continuación veremos el contraste con confianza 95% entre las pruebas ejecutadas en nuestro equipo y el PC 2 tras incluir los índices en la base de datos :</w:t>
       </w:r>
     </w:p>
     <w:p>
@@ -10057,9 +10034,9 @@
         </w:rPr>
         <w:drawing>
           <wp:inline distB="114300" distT="114300" distL="114300" distR="114300">
-            <wp:extent cx="2867025" cy="3181350"/>
+            <wp:extent cx="5162550" cy="2905125"/>
             <wp:effectExtent b="0" l="0" r="0" t="0"/>
-            <wp:docPr id="2" name="image3.png"/>
+            <wp:docPr id="6" name="image3.png"/>
             <a:graphic>
               <a:graphicData uri="http://schemas.openxmlformats.org/drawingml/2006/picture">
                 <pic:pic>
@@ -10077,7 +10054,7 @@
                   <pic:spPr>
                     <a:xfrm>
                       <a:off x="0" y="0"/>
-                      <a:ext cx="2867025" cy="3181350"/>
+                      <a:ext cx="5162550" cy="2905125"/>
                     </a:xfrm>
                     <a:prstGeom prst="rect"/>
                     <a:ln/>
@@ -10110,7 +10087,7 @@
           <w:rtl w:val="0"/>
         </w:rPr>
         <w:br w:type="textWrapping"/>
-        <w:t xml:space="preserve">Como se puede observar de los datos sacados del documento, el z-analysis muestra un valor de 0,00078, muy inferior al delta de 0,05 por lo que podemos concluir que la ejecución del sistema ha mejorado al ejecutarse en otro equipo. Además, esto nos hace ver la gran superioridad de rendimiento que alcanza el PC2 en comparación con nuestro propio equipo.</w:t>
+        <w:t xml:space="preserve">Como se puede observar de los datos sacados del documento, el z-analysis muestra un valor muy inferior al delta de 0.05 y es cercano a cero, por lo que podemos concluir que la ejecución del sistema ha mejorado notablemente al ejecutarse en otro equipo. Esto denota una gran superioridad de rendimiento del PC 2 en comparación con nuestro propio equipo.</w:t>
       </w:r>
     </w:p>
     <w:p>

</xml_diff>